<commit_message>
site compare deceission tree
</commit_message>
<xml_diff>
--- a/דברים שנשארו לעשות.docx
+++ b/דברים שנשארו לעשות.docx
@@ -4,7 +4,7 @@
   <w:body>
     <w:tbl>
       <w:tblPr>
-        <w:tblStyle w:val="TableGrid"/>
+        <w:tblStyle w:val="ae"/>
         <w:tblpPr w:leftFromText="180" w:rightFromText="180" w:horzAnchor="margin" w:tblpXSpec="center" w:tblpY="-510"/>
         <w:tblW w:w="12033" w:type="dxa"/>
         <w:tblLook w:val="04A0" w:firstRow="1" w:lastRow="0" w:firstColumn="1" w:lastColumn="0" w:noHBand="0" w:noVBand="1"/>
@@ -59,7 +59,6 @@
               <w:bidi/>
               <w:jc w:val="center"/>
               <w:rPr>
-                <w:rFonts w:hint="cs"/>
                 <w:b/>
                 <w:bCs/>
                 <w:sz w:val="32"/>
@@ -100,6 +99,7 @@
                 <w:u w:val="single"/>
               </w:rPr>
             </w:pPr>
+            <w:proofErr w:type="spellStart"/>
             <w:r>
               <w:rPr>
                 <w:rFonts w:hint="cs"/>
@@ -114,6 +114,7 @@
               </w:rPr>
               <w:t>אנדריי</w:t>
             </w:r>
+            <w:proofErr w:type="spellEnd"/>
           </w:p>
         </w:tc>
         <w:tc>
@@ -169,7 +170,7 @@
           </w:p>
           <w:p>
             <w:pPr>
-              <w:pStyle w:val="ListParagraph"/>
+              <w:pStyle w:val="a9"/>
               <w:numPr>
                 <w:ilvl w:val="0"/>
                 <w:numId w:val="1"/>
@@ -187,7 +188,7 @@
           </w:p>
           <w:p>
             <w:pPr>
-              <w:pStyle w:val="ListParagraph"/>
+              <w:pStyle w:val="a9"/>
               <w:numPr>
                 <w:ilvl w:val="0"/>
                 <w:numId w:val="1"/>
@@ -195,17 +196,26 @@
               <w:bidi/>
               <w:jc w:val="center"/>
             </w:pPr>
-            <w:r>
-              <w:rPr>
-                <w:rFonts w:hint="cs"/>
-                <w:rtl/>
-              </w:rPr>
-              <w:t>גראוסיאן שאנדרי שלח</w:t>
-            </w:r>
-          </w:p>
-          <w:p>
-            <w:pPr>
-              <w:pStyle w:val="ListParagraph"/>
+            <w:proofErr w:type="spellStart"/>
+            <w:r>
+              <w:rPr>
+                <w:rFonts w:hint="cs"/>
+                <w:rtl/>
+              </w:rPr>
+              <w:t>גראוסיאן</w:t>
+            </w:r>
+            <w:proofErr w:type="spellEnd"/>
+            <w:r>
+              <w:rPr>
+                <w:rFonts w:hint="cs"/>
+                <w:rtl/>
+              </w:rPr>
+              <w:t xml:space="preserve"> שאנדרי שלח</w:t>
+            </w:r>
+          </w:p>
+          <w:p>
+            <w:pPr>
+              <w:pStyle w:val="a9"/>
               <w:numPr>
                 <w:ilvl w:val="0"/>
                 <w:numId w:val="1"/>
@@ -235,7 +245,23 @@
                 <w:rFonts w:hint="cs"/>
                 <w:rtl/>
               </w:rPr>
-              <w:t>עדכון אלגו בהתאם לדאטה חדש</w:t>
+              <w:t xml:space="preserve">עדכון </w:t>
+            </w:r>
+            <w:proofErr w:type="spellStart"/>
+            <w:r>
+              <w:rPr>
+                <w:rFonts w:hint="cs"/>
+                <w:rtl/>
+              </w:rPr>
+              <w:t>אלגו</w:t>
+            </w:r>
+            <w:proofErr w:type="spellEnd"/>
+            <w:r>
+              <w:rPr>
+                <w:rFonts w:hint="cs"/>
+                <w:rtl/>
+              </w:rPr>
+              <w:t xml:space="preserve"> בהתאם לדאטה חדש</w:t>
             </w:r>
           </w:p>
           <w:p>
@@ -285,7 +311,23 @@
                 <w:rFonts w:hint="cs"/>
                 <w:rtl/>
               </w:rPr>
-              <w:t>עדכון אלגו בהתאם לדאטה חדש</w:t>
+              <w:t xml:space="preserve">עדכון </w:t>
+            </w:r>
+            <w:proofErr w:type="spellStart"/>
+            <w:r>
+              <w:rPr>
+                <w:rFonts w:hint="cs"/>
+                <w:rtl/>
+              </w:rPr>
+              <w:t>אלגו</w:t>
+            </w:r>
+            <w:proofErr w:type="spellEnd"/>
+            <w:r>
+              <w:rPr>
+                <w:rFonts w:hint="cs"/>
+                <w:rtl/>
+              </w:rPr>
+              <w:t xml:space="preserve"> בהתאם לדאטה חדש</w:t>
             </w:r>
           </w:p>
           <w:p>
@@ -322,22 +364,6 @@
           <w:tcPr>
             <w:tcW w:w="3009" w:type="dxa"/>
           </w:tcPr>
-          <w:p>
-            <w:pPr>
-              <w:bidi/>
-              <w:jc w:val="center"/>
-              <w:rPr>
-                <w:rtl/>
-              </w:rPr>
-            </w:pPr>
-            <w:r>
-              <w:rPr>
-                <w:rFonts w:hint="cs"/>
-                <w:rtl/>
-              </w:rPr>
-              <w:t>עץ החלטה תיקון דברים קטנים</w:t>
-            </w:r>
-          </w:p>
           <w:p>
             <w:pPr>
               <w:bidi/>
@@ -409,7 +435,23 @@
                 <w:rFonts w:hint="cs"/>
                 <w:rtl/>
               </w:rPr>
-              <w:t>להעלות את האלגו שלי</w:t>
+              <w:t xml:space="preserve">להעלות את </w:t>
+            </w:r>
+            <w:proofErr w:type="spellStart"/>
+            <w:r>
+              <w:rPr>
+                <w:rFonts w:hint="cs"/>
+                <w:rtl/>
+              </w:rPr>
+              <w:t>האלגו</w:t>
+            </w:r>
+            <w:proofErr w:type="spellEnd"/>
+            <w:r>
+              <w:rPr>
+                <w:rFonts w:hint="cs"/>
+                <w:rtl/>
+              </w:rPr>
+              <w:t xml:space="preserve"> שלי</w:t>
             </w:r>
           </w:p>
           <w:p>
@@ -1134,15 +1176,15 @@
     <w:lsdException w:name="Unresolved Mention" w:semiHidden="1" w:unhideWhenUsed="1"/>
     <w:lsdException w:name="Smart Link" w:semiHidden="1" w:unhideWhenUsed="1"/>
   </w:latentStyles>
-  <w:style w:type="paragraph" w:default="1" w:styleId="Normal">
+  <w:style w:type="paragraph" w:default="1" w:styleId="a">
     <w:name w:val="Normal"/>
     <w:qFormat/>
   </w:style>
-  <w:style w:type="paragraph" w:styleId="Heading1">
+  <w:style w:type="paragraph" w:styleId="1">
     <w:name w:val="heading 1"/>
-    <w:basedOn w:val="Normal"/>
-    <w:next w:val="Normal"/>
-    <w:link w:val="Heading1Char"/>
+    <w:basedOn w:val="a"/>
+    <w:next w:val="a"/>
+    <w:link w:val="10"/>
     <w:uiPriority w:val="9"/>
     <w:qFormat/>
     <w:rsid w:val="00F54DCE"/>
@@ -1159,11 +1201,11 @@
       <w:szCs w:val="40"/>
     </w:rPr>
   </w:style>
-  <w:style w:type="paragraph" w:styleId="Heading2">
+  <w:style w:type="paragraph" w:styleId="2">
     <w:name w:val="heading 2"/>
-    <w:basedOn w:val="Normal"/>
-    <w:next w:val="Normal"/>
-    <w:link w:val="Heading2Char"/>
+    <w:basedOn w:val="a"/>
+    <w:next w:val="a"/>
+    <w:link w:val="20"/>
     <w:uiPriority w:val="9"/>
     <w:semiHidden/>
     <w:unhideWhenUsed/>
@@ -1182,11 +1224,11 @@
       <w:szCs w:val="32"/>
     </w:rPr>
   </w:style>
-  <w:style w:type="paragraph" w:styleId="Heading3">
+  <w:style w:type="paragraph" w:styleId="3">
     <w:name w:val="heading 3"/>
-    <w:basedOn w:val="Normal"/>
-    <w:next w:val="Normal"/>
-    <w:link w:val="Heading3Char"/>
+    <w:basedOn w:val="a"/>
+    <w:next w:val="a"/>
+    <w:link w:val="30"/>
     <w:uiPriority w:val="9"/>
     <w:semiHidden/>
     <w:unhideWhenUsed/>
@@ -1205,11 +1247,11 @@
       <w:szCs w:val="28"/>
     </w:rPr>
   </w:style>
-  <w:style w:type="paragraph" w:styleId="Heading4">
+  <w:style w:type="paragraph" w:styleId="4">
     <w:name w:val="heading 4"/>
-    <w:basedOn w:val="Normal"/>
-    <w:next w:val="Normal"/>
-    <w:link w:val="Heading4Char"/>
+    <w:basedOn w:val="a"/>
+    <w:next w:val="a"/>
+    <w:link w:val="40"/>
     <w:uiPriority w:val="9"/>
     <w:semiHidden/>
     <w:unhideWhenUsed/>
@@ -1228,11 +1270,11 @@
       <w:color w:val="0F4761" w:themeColor="accent1" w:themeShade="BF"/>
     </w:rPr>
   </w:style>
-  <w:style w:type="paragraph" w:styleId="Heading5">
+  <w:style w:type="paragraph" w:styleId="5">
     <w:name w:val="heading 5"/>
-    <w:basedOn w:val="Normal"/>
-    <w:next w:val="Normal"/>
-    <w:link w:val="Heading5Char"/>
+    <w:basedOn w:val="a"/>
+    <w:next w:val="a"/>
+    <w:link w:val="50"/>
     <w:uiPriority w:val="9"/>
     <w:semiHidden/>
     <w:unhideWhenUsed/>
@@ -1249,11 +1291,11 @@
       <w:color w:val="0F4761" w:themeColor="accent1" w:themeShade="BF"/>
     </w:rPr>
   </w:style>
-  <w:style w:type="paragraph" w:styleId="Heading6">
+  <w:style w:type="paragraph" w:styleId="6">
     <w:name w:val="heading 6"/>
-    <w:basedOn w:val="Normal"/>
-    <w:next w:val="Normal"/>
-    <w:link w:val="Heading6Char"/>
+    <w:basedOn w:val="a"/>
+    <w:next w:val="a"/>
+    <w:link w:val="60"/>
     <w:uiPriority w:val="9"/>
     <w:semiHidden/>
     <w:unhideWhenUsed/>
@@ -1272,11 +1314,11 @@
       <w:color w:val="595959" w:themeColor="text1" w:themeTint="A6"/>
     </w:rPr>
   </w:style>
-  <w:style w:type="paragraph" w:styleId="Heading7">
+  <w:style w:type="paragraph" w:styleId="7">
     <w:name w:val="heading 7"/>
-    <w:basedOn w:val="Normal"/>
-    <w:next w:val="Normal"/>
-    <w:link w:val="Heading7Char"/>
+    <w:basedOn w:val="a"/>
+    <w:next w:val="a"/>
+    <w:link w:val="70"/>
     <w:uiPriority w:val="9"/>
     <w:semiHidden/>
     <w:unhideWhenUsed/>
@@ -1293,11 +1335,11 @@
       <w:color w:val="595959" w:themeColor="text1" w:themeTint="A6"/>
     </w:rPr>
   </w:style>
-  <w:style w:type="paragraph" w:styleId="Heading8">
+  <w:style w:type="paragraph" w:styleId="8">
     <w:name w:val="heading 8"/>
-    <w:basedOn w:val="Normal"/>
-    <w:next w:val="Normal"/>
-    <w:link w:val="Heading8Char"/>
+    <w:basedOn w:val="a"/>
+    <w:next w:val="a"/>
+    <w:link w:val="80"/>
     <w:uiPriority w:val="9"/>
     <w:semiHidden/>
     <w:unhideWhenUsed/>
@@ -1316,11 +1358,11 @@
       <w:color w:val="272727" w:themeColor="text1" w:themeTint="D8"/>
     </w:rPr>
   </w:style>
-  <w:style w:type="paragraph" w:styleId="Heading9">
+  <w:style w:type="paragraph" w:styleId="9">
     <w:name w:val="heading 9"/>
-    <w:basedOn w:val="Normal"/>
-    <w:next w:val="Normal"/>
-    <w:link w:val="Heading9Char"/>
+    <w:basedOn w:val="a"/>
+    <w:next w:val="a"/>
+    <w:link w:val="90"/>
     <w:uiPriority w:val="9"/>
     <w:semiHidden/>
     <w:unhideWhenUsed/>
@@ -1337,13 +1379,13 @@
       <w:color w:val="272727" w:themeColor="text1" w:themeTint="D8"/>
     </w:rPr>
   </w:style>
-  <w:style w:type="character" w:default="1" w:styleId="DefaultParagraphFont">
+  <w:style w:type="character" w:default="1" w:styleId="a0">
     <w:name w:val="Default Paragraph Font"/>
     <w:uiPriority w:val="1"/>
     <w:semiHidden/>
     <w:unhideWhenUsed/>
   </w:style>
-  <w:style w:type="table" w:default="1" w:styleId="TableNormal">
+  <w:style w:type="table" w:default="1" w:styleId="a1">
     <w:name w:val="Normal Table"/>
     <w:uiPriority w:val="99"/>
     <w:semiHidden/>
@@ -1358,16 +1400,16 @@
       </w:tblCellMar>
     </w:tblPr>
   </w:style>
-  <w:style w:type="numbering" w:default="1" w:styleId="NoList">
+  <w:style w:type="numbering" w:default="1" w:styleId="a2">
     <w:name w:val="No List"/>
     <w:uiPriority w:val="99"/>
     <w:semiHidden/>
     <w:unhideWhenUsed/>
   </w:style>
-  <w:style w:type="character" w:customStyle="1" w:styleId="Heading1Char">
-    <w:name w:val="Heading 1 Char"/>
-    <w:basedOn w:val="DefaultParagraphFont"/>
-    <w:link w:val="Heading1"/>
+  <w:style w:type="character" w:customStyle="1" w:styleId="10">
+    <w:name w:val="כותרת 1 תו"/>
+    <w:basedOn w:val="a0"/>
+    <w:link w:val="1"/>
     <w:uiPriority w:val="9"/>
     <w:rsid w:val="00F54DCE"/>
     <w:rPr>
@@ -1377,10 +1419,10 @@
       <w:szCs w:val="40"/>
     </w:rPr>
   </w:style>
-  <w:style w:type="character" w:customStyle="1" w:styleId="Heading2Char">
-    <w:name w:val="Heading 2 Char"/>
-    <w:basedOn w:val="DefaultParagraphFont"/>
-    <w:link w:val="Heading2"/>
+  <w:style w:type="character" w:customStyle="1" w:styleId="20">
+    <w:name w:val="כותרת 2 תו"/>
+    <w:basedOn w:val="a0"/>
+    <w:link w:val="2"/>
     <w:uiPriority w:val="9"/>
     <w:semiHidden/>
     <w:rsid w:val="00F54DCE"/>
@@ -1391,10 +1433,10 @@
       <w:szCs w:val="32"/>
     </w:rPr>
   </w:style>
-  <w:style w:type="character" w:customStyle="1" w:styleId="Heading3Char">
-    <w:name w:val="Heading 3 Char"/>
-    <w:basedOn w:val="DefaultParagraphFont"/>
-    <w:link w:val="Heading3"/>
+  <w:style w:type="character" w:customStyle="1" w:styleId="30">
+    <w:name w:val="כותרת 3 תו"/>
+    <w:basedOn w:val="a0"/>
+    <w:link w:val="3"/>
     <w:uiPriority w:val="9"/>
     <w:semiHidden/>
     <w:rsid w:val="00F54DCE"/>
@@ -1405,10 +1447,10 @@
       <w:szCs w:val="28"/>
     </w:rPr>
   </w:style>
-  <w:style w:type="character" w:customStyle="1" w:styleId="Heading4Char">
-    <w:name w:val="Heading 4 Char"/>
-    <w:basedOn w:val="DefaultParagraphFont"/>
-    <w:link w:val="Heading4"/>
+  <w:style w:type="character" w:customStyle="1" w:styleId="40">
+    <w:name w:val="כותרת 4 תו"/>
+    <w:basedOn w:val="a0"/>
+    <w:link w:val="4"/>
     <w:uiPriority w:val="9"/>
     <w:semiHidden/>
     <w:rsid w:val="00F54DCE"/>
@@ -1419,10 +1461,10 @@
       <w:color w:val="0F4761" w:themeColor="accent1" w:themeShade="BF"/>
     </w:rPr>
   </w:style>
-  <w:style w:type="character" w:customStyle="1" w:styleId="Heading5Char">
-    <w:name w:val="Heading 5 Char"/>
-    <w:basedOn w:val="DefaultParagraphFont"/>
-    <w:link w:val="Heading5"/>
+  <w:style w:type="character" w:customStyle="1" w:styleId="50">
+    <w:name w:val="כותרת 5 תו"/>
+    <w:basedOn w:val="a0"/>
+    <w:link w:val="5"/>
     <w:uiPriority w:val="9"/>
     <w:semiHidden/>
     <w:rsid w:val="00F54DCE"/>
@@ -1431,10 +1473,10 @@
       <w:color w:val="0F4761" w:themeColor="accent1" w:themeShade="BF"/>
     </w:rPr>
   </w:style>
-  <w:style w:type="character" w:customStyle="1" w:styleId="Heading6Char">
-    <w:name w:val="Heading 6 Char"/>
-    <w:basedOn w:val="DefaultParagraphFont"/>
-    <w:link w:val="Heading6"/>
+  <w:style w:type="character" w:customStyle="1" w:styleId="60">
+    <w:name w:val="כותרת 6 תו"/>
+    <w:basedOn w:val="a0"/>
+    <w:link w:val="6"/>
     <w:uiPriority w:val="9"/>
     <w:semiHidden/>
     <w:rsid w:val="00F54DCE"/>
@@ -1445,10 +1487,10 @@
       <w:color w:val="595959" w:themeColor="text1" w:themeTint="A6"/>
     </w:rPr>
   </w:style>
-  <w:style w:type="character" w:customStyle="1" w:styleId="Heading7Char">
-    <w:name w:val="Heading 7 Char"/>
-    <w:basedOn w:val="DefaultParagraphFont"/>
-    <w:link w:val="Heading7"/>
+  <w:style w:type="character" w:customStyle="1" w:styleId="70">
+    <w:name w:val="כותרת 7 תו"/>
+    <w:basedOn w:val="a0"/>
+    <w:link w:val="7"/>
     <w:uiPriority w:val="9"/>
     <w:semiHidden/>
     <w:rsid w:val="00F54DCE"/>
@@ -1457,10 +1499,10 @@
       <w:color w:val="595959" w:themeColor="text1" w:themeTint="A6"/>
     </w:rPr>
   </w:style>
-  <w:style w:type="character" w:customStyle="1" w:styleId="Heading8Char">
-    <w:name w:val="Heading 8 Char"/>
-    <w:basedOn w:val="DefaultParagraphFont"/>
-    <w:link w:val="Heading8"/>
+  <w:style w:type="character" w:customStyle="1" w:styleId="80">
+    <w:name w:val="כותרת 8 תו"/>
+    <w:basedOn w:val="a0"/>
+    <w:link w:val="8"/>
     <w:uiPriority w:val="9"/>
     <w:semiHidden/>
     <w:rsid w:val="00F54DCE"/>
@@ -1471,10 +1513,10 @@
       <w:color w:val="272727" w:themeColor="text1" w:themeTint="D8"/>
     </w:rPr>
   </w:style>
-  <w:style w:type="character" w:customStyle="1" w:styleId="Heading9Char">
-    <w:name w:val="Heading 9 Char"/>
-    <w:basedOn w:val="DefaultParagraphFont"/>
-    <w:link w:val="Heading9"/>
+  <w:style w:type="character" w:customStyle="1" w:styleId="90">
+    <w:name w:val="כותרת 9 תו"/>
+    <w:basedOn w:val="a0"/>
+    <w:link w:val="9"/>
     <w:uiPriority w:val="9"/>
     <w:semiHidden/>
     <w:rsid w:val="00F54DCE"/>
@@ -1483,11 +1525,11 @@
       <w:color w:val="272727" w:themeColor="text1" w:themeTint="D8"/>
     </w:rPr>
   </w:style>
-  <w:style w:type="paragraph" w:styleId="Title">
+  <w:style w:type="paragraph" w:styleId="a3">
     <w:name w:val="Title"/>
-    <w:basedOn w:val="Normal"/>
-    <w:next w:val="Normal"/>
-    <w:link w:val="TitleChar"/>
+    <w:basedOn w:val="a"/>
+    <w:next w:val="a"/>
+    <w:link w:val="a4"/>
     <w:uiPriority w:val="10"/>
     <w:qFormat/>
     <w:rsid w:val="00F54DCE"/>
@@ -1503,10 +1545,10 @@
       <w:szCs w:val="56"/>
     </w:rPr>
   </w:style>
-  <w:style w:type="character" w:customStyle="1" w:styleId="TitleChar">
-    <w:name w:val="Title Char"/>
-    <w:basedOn w:val="DefaultParagraphFont"/>
-    <w:link w:val="Title"/>
+  <w:style w:type="character" w:customStyle="1" w:styleId="a4">
+    <w:name w:val="כותרת טקסט תו"/>
+    <w:basedOn w:val="a0"/>
+    <w:link w:val="a3"/>
     <w:uiPriority w:val="10"/>
     <w:rsid w:val="00F54DCE"/>
     <w:rPr>
@@ -1517,11 +1559,11 @@
       <w:szCs w:val="56"/>
     </w:rPr>
   </w:style>
-  <w:style w:type="paragraph" w:styleId="Subtitle">
+  <w:style w:type="paragraph" w:styleId="a5">
     <w:name w:val="Subtitle"/>
-    <w:basedOn w:val="Normal"/>
-    <w:next w:val="Normal"/>
-    <w:link w:val="SubtitleChar"/>
+    <w:basedOn w:val="a"/>
+    <w:next w:val="a"/>
+    <w:link w:val="a6"/>
     <w:uiPriority w:val="11"/>
     <w:qFormat/>
     <w:rsid w:val="00F54DCE"/>
@@ -1538,10 +1580,10 @@
       <w:szCs w:val="28"/>
     </w:rPr>
   </w:style>
-  <w:style w:type="character" w:customStyle="1" w:styleId="SubtitleChar">
-    <w:name w:val="Subtitle Char"/>
-    <w:basedOn w:val="DefaultParagraphFont"/>
-    <w:link w:val="Subtitle"/>
+  <w:style w:type="character" w:customStyle="1" w:styleId="a6">
+    <w:name w:val="כותרת משנה תו"/>
+    <w:basedOn w:val="a0"/>
+    <w:link w:val="a5"/>
     <w:uiPriority w:val="11"/>
     <w:rsid w:val="00F54DCE"/>
     <w:rPr>
@@ -1552,11 +1594,11 @@
       <w:szCs w:val="28"/>
     </w:rPr>
   </w:style>
-  <w:style w:type="paragraph" w:styleId="Quote">
+  <w:style w:type="paragraph" w:styleId="a7">
     <w:name w:val="Quote"/>
-    <w:basedOn w:val="Normal"/>
-    <w:next w:val="Normal"/>
-    <w:link w:val="QuoteChar"/>
+    <w:basedOn w:val="a"/>
+    <w:next w:val="a"/>
+    <w:link w:val="a8"/>
     <w:uiPriority w:val="29"/>
     <w:qFormat/>
     <w:rsid w:val="00F54DCE"/>
@@ -1570,10 +1612,10 @@
       <w:color w:val="404040" w:themeColor="text1" w:themeTint="BF"/>
     </w:rPr>
   </w:style>
-  <w:style w:type="character" w:customStyle="1" w:styleId="QuoteChar">
-    <w:name w:val="Quote Char"/>
-    <w:basedOn w:val="DefaultParagraphFont"/>
-    <w:link w:val="Quote"/>
+  <w:style w:type="character" w:customStyle="1" w:styleId="a8">
+    <w:name w:val="ציטוט תו"/>
+    <w:basedOn w:val="a0"/>
+    <w:link w:val="a7"/>
     <w:uiPriority w:val="29"/>
     <w:rsid w:val="00F54DCE"/>
     <w:rPr>
@@ -1582,9 +1624,9 @@
       <w:color w:val="404040" w:themeColor="text1" w:themeTint="BF"/>
     </w:rPr>
   </w:style>
-  <w:style w:type="paragraph" w:styleId="ListParagraph">
+  <w:style w:type="paragraph" w:styleId="a9">
     <w:name w:val="List Paragraph"/>
-    <w:basedOn w:val="Normal"/>
+    <w:basedOn w:val="a"/>
     <w:uiPriority w:val="34"/>
     <w:qFormat/>
     <w:rsid w:val="00F54DCE"/>
@@ -1593,9 +1635,9 @@
       <w:contextualSpacing/>
     </w:pPr>
   </w:style>
-  <w:style w:type="character" w:styleId="IntenseEmphasis">
+  <w:style w:type="character" w:styleId="aa">
     <w:name w:val="Intense Emphasis"/>
-    <w:basedOn w:val="DefaultParagraphFont"/>
+    <w:basedOn w:val="a0"/>
     <w:uiPriority w:val="21"/>
     <w:qFormat/>
     <w:rsid w:val="00F54DCE"/>
@@ -1605,11 +1647,11 @@
       <w:color w:val="0F4761" w:themeColor="accent1" w:themeShade="BF"/>
     </w:rPr>
   </w:style>
-  <w:style w:type="paragraph" w:styleId="IntenseQuote">
+  <w:style w:type="paragraph" w:styleId="ab">
     <w:name w:val="Intense Quote"/>
-    <w:basedOn w:val="Normal"/>
-    <w:next w:val="Normal"/>
-    <w:link w:val="IntenseQuoteChar"/>
+    <w:basedOn w:val="a"/>
+    <w:next w:val="a"/>
+    <w:link w:val="ac"/>
     <w:uiPriority w:val="30"/>
     <w:qFormat/>
     <w:rsid w:val="00F54DCE"/>
@@ -1628,10 +1670,10 @@
       <w:color w:val="0F4761" w:themeColor="accent1" w:themeShade="BF"/>
     </w:rPr>
   </w:style>
-  <w:style w:type="character" w:customStyle="1" w:styleId="IntenseQuoteChar">
-    <w:name w:val="Intense Quote Char"/>
-    <w:basedOn w:val="DefaultParagraphFont"/>
-    <w:link w:val="IntenseQuote"/>
+  <w:style w:type="character" w:customStyle="1" w:styleId="ac">
+    <w:name w:val="ציטוט חזק תו"/>
+    <w:basedOn w:val="a0"/>
+    <w:link w:val="ab"/>
     <w:uiPriority w:val="30"/>
     <w:rsid w:val="00F54DCE"/>
     <w:rPr>
@@ -1640,9 +1682,9 @@
       <w:color w:val="0F4761" w:themeColor="accent1" w:themeShade="BF"/>
     </w:rPr>
   </w:style>
-  <w:style w:type="character" w:styleId="IntenseReference">
+  <w:style w:type="character" w:styleId="ad">
     <w:name w:val="Intense Reference"/>
-    <w:basedOn w:val="DefaultParagraphFont"/>
+    <w:basedOn w:val="a0"/>
     <w:uiPriority w:val="32"/>
     <w:qFormat/>
     <w:rsid w:val="00F54DCE"/>
@@ -1654,9 +1696,9 @@
       <w:spacing w:val="5"/>
     </w:rPr>
   </w:style>
-  <w:style w:type="table" w:styleId="TableGrid">
+  <w:style w:type="table" w:styleId="ae">
     <w:name w:val="Table Grid"/>
-    <w:basedOn w:val="TableNormal"/>
+    <w:basedOn w:val="a1"/>
     <w:uiPriority w:val="39"/>
     <w:rsid w:val="00F54DCE"/>
     <w:pPr>

</xml_diff>